<commit_message>
Table and histograms added
</commit_message>
<xml_diff>
--- a/GapMinder_rMarkdown.docx
+++ b/GapMinder_rMarkdown.docx
@@ -217,6 +217,199 @@
                   </pic:nvPicPr>
                   <pic:blipFill>
                     <a:blip r:embed="rId23"/>
+                    <a:stretch>
+                      <a:fillRect/>
+                    </a:stretch>
+                  </pic:blipFill>
+                  <pic:spPr bwMode="auto">
+                    <a:xfrm>
+                      <a:off x="0" y="0"/>
+                      <a:ext cx="4610100" cy="3695700"/>
+                    </a:xfrm>
+                    <a:prstGeom prst="rect">
+                      <a:avLst/>
+                    </a:prstGeom>
+                    <a:noFill/>
+                    <a:ln w="9525">
+                      <a:noFill/>
+                      <a:headEnd/>
+                      <a:tailEnd/>
+                    </a:ln>
+                  </pic:spPr>
+                </pic:pic>
+              </a:graphicData>
+            </a:graphic>
+          </wp:inline>
+        </w:drawing>
+      </w:r>
+    </w:p>
+    <w:p>
+      <w:r>
+        <w:t xml:space="preserve">Summary stats by continent... Buzzowga!</w:t>
+      </w:r>
+    </w:p>
+    <w:p>
+      <w:pPr>
+        <w:pStyle w:val="SourceCode"/>
+      </w:pPr>
+      <w:r>
+        <w:rPr>
+          <w:rStyle w:val="VerbatimChar"/>
+        </w:rPr>
+        <w:t xml:space="preserve">## </w:t>
+      </w:r>
+      <w:r>
+        <w:br w:type="textWrapping"/>
+      </w:r>
+      <w:r>
+        <w:rPr>
+          <w:rStyle w:val="VerbatimChar"/>
+        </w:rPr>
+        <w:t xml:space="preserve">## </w:t>
+      </w:r>
+      <w:r>
+        <w:br w:type="textWrapping"/>
+      </w:r>
+      <w:r>
+        <w:rPr>
+          <w:rStyle w:val="VerbatimChar"/>
+        </w:rPr>
+        <w:t xml:space="preserve">## |continent | MeanLifeExp| MinLifeExp| MaxLifeExp|</w:t>
+      </w:r>
+      <w:r>
+        <w:br w:type="textWrapping"/>
+      </w:r>
+      <w:r>
+        <w:rPr>
+          <w:rStyle w:val="VerbatimChar"/>
+        </w:rPr>
+        <w:t xml:space="preserve">## |:---------|-----------:|----------:|----------:|</w:t>
+      </w:r>
+      <w:r>
+        <w:br w:type="textWrapping"/>
+      </w:r>
+      <w:r>
+        <w:rPr>
+          <w:rStyle w:val="VerbatimChar"/>
+        </w:rPr>
+        <w:t xml:space="preserve">## |Africa    |       48.87|      23.60|      76.44|</w:t>
+      </w:r>
+      <w:r>
+        <w:br w:type="textWrapping"/>
+      </w:r>
+      <w:r>
+        <w:rPr>
+          <w:rStyle w:val="VerbatimChar"/>
+        </w:rPr>
+        <w:t xml:space="preserve">## |Americas  |       64.66|      37.58|      80.65|</w:t>
+      </w:r>
+      <w:r>
+        <w:br w:type="textWrapping"/>
+      </w:r>
+      <w:r>
+        <w:rPr>
+          <w:rStyle w:val="VerbatimChar"/>
+        </w:rPr>
+        <w:t xml:space="preserve">## |Asia      |       60.06|      28.80|      82.60|</w:t>
+      </w:r>
+      <w:r>
+        <w:br w:type="textWrapping"/>
+      </w:r>
+      <w:r>
+        <w:rPr>
+          <w:rStyle w:val="VerbatimChar"/>
+        </w:rPr>
+        <w:t xml:space="preserve">## |Europe    |       71.90|      43.59|      81.76|</w:t>
+      </w:r>
+      <w:r>
+        <w:br w:type="textWrapping"/>
+      </w:r>
+      <w:r>
+        <w:rPr>
+          <w:rStyle w:val="VerbatimChar"/>
+        </w:rPr>
+        <w:t xml:space="preserve">## |Oceania   |       74.33|      69.12|      81.23|</w:t>
+      </w:r>
+    </w:p>
+    <w:p>
+      <w:r>
+        <w:t xml:space="preserve">Here is the global life expectancy</w:t>
+      </w:r>
+    </w:p>
+    <w:p>
+      <w:pPr>
+        <w:pStyle w:val="SourceCode"/>
+      </w:pPr>
+      <w:r>
+        <w:rPr>
+          <w:rStyle w:val="VerbatimChar"/>
+        </w:rPr>
+        <w:t xml:space="preserve">## stat_bin: binwidth defaulted to range/30. Use 'binwidth = x' to adjust this.</w:t>
+      </w:r>
+    </w:p>
+    <w:p>
+      <w:r>
+        <w:drawing>
+          <wp:inline>
+            <wp:extent cx="4610100" cy="3695700"/>
+            <wp:effectExtent b="0" l="0" r="0" t="0"/>
+            <wp:docPr descr="" id="1" name="Picture"/>
+            <a:graphic>
+              <a:graphicData uri="http://schemas.openxmlformats.org/drawingml/2006/picture">
+                <pic:pic>
+                  <pic:nvPicPr>
+                    <pic:cNvPr descr="GapMinder_rMarkdown_files/figure-docx/unnamed-chunk-41.png" id="0" name="Picture"/>
+                    <pic:cNvPicPr>
+                      <a:picLocks noChangeArrowheads="1" noChangeAspect="1"/>
+                    </pic:cNvPicPr>
+                  </pic:nvPicPr>
+                  <pic:blipFill>
+                    <a:blip r:embed="rId24"/>
+                    <a:stretch>
+                      <a:fillRect/>
+                    </a:stretch>
+                  </pic:blipFill>
+                  <pic:spPr bwMode="auto">
+                    <a:xfrm>
+                      <a:off x="0" y="0"/>
+                      <a:ext cx="4610100" cy="3695700"/>
+                    </a:xfrm>
+                    <a:prstGeom prst="rect">
+                      <a:avLst/>
+                    </a:prstGeom>
+                    <a:noFill/>
+                    <a:ln w="9525">
+                      <a:noFill/>
+                      <a:headEnd/>
+                      <a:tailEnd/>
+                    </a:ln>
+                  </pic:spPr>
+                </pic:pic>
+              </a:graphicData>
+            </a:graphic>
+          </wp:inline>
+        </w:drawing>
+      </w:r>
+      <w:r>
+        <w:t xml:space="preserve"> </w:t>
+      </w:r>
+      <w:r>
+        <w:drawing>
+          <wp:inline>
+            <wp:extent cx="4610100" cy="3695700"/>
+            <wp:effectExtent b="0" l="0" r="0" t="0"/>
+            <wp:docPr descr="" id="1" name="Picture"/>
+            <a:graphic>
+              <a:graphicData uri="http://schemas.openxmlformats.org/drawingml/2006/picture">
+                <pic:pic>
+                  <pic:nvPicPr>
+                    <pic:cNvPr descr="GapMinder_rMarkdown_files/figure-docx/unnamed-chunk-42.png" id="0" name="Picture"/>
+                    <pic:cNvPicPr>
+                      <a:picLocks noChangeArrowheads="1" noChangeAspect="1"/>
+                    </pic:cNvPicPr>
+                  </pic:nvPicPr>
+                  <pic:blipFill>
+                    <a:blip r:embed="rId25"/>
                     <a:stretch>
                       <a:fillRect/>
                     </a:stretch>

</xml_diff>